<commit_message>
complete change password NV
</commit_message>
<xml_diff>
--- a/CNQLKS.docx
+++ b/CNQLKS.docx
@@ -32,12 +32,14 @@
         <w:rPr>
           <w:sz w:val="36"/>
           <w:szCs w:val="36"/>
-        </w:rPr>
-      </w:pPr>
-      <w:r>
-        <w:rPr>
-          <w:sz w:val="36"/>
-          <w:szCs w:val="36"/>
+          <w:highlight w:val="yellow"/>
+        </w:rPr>
+      </w:pPr>
+      <w:r>
+        <w:rPr>
+          <w:sz w:val="36"/>
+          <w:szCs w:val="36"/>
+          <w:highlight w:val="yellow"/>
         </w:rPr>
         <w:t>CRUD đơn vị tiền</w:t>
       </w:r>
@@ -52,6 +54,88 @@
         <w:rPr>
           <w:sz w:val="36"/>
           <w:szCs w:val="36"/>
+          <w:highlight w:val="green"/>
+        </w:rPr>
+      </w:pPr>
+      <w:r>
+        <w:rPr>
+          <w:sz w:val="36"/>
+          <w:szCs w:val="36"/>
+          <w:highlight w:val="green"/>
+        </w:rPr>
+        <w:t>Xóa, sửa,view</w:t>
+      </w:r>
+      <w:r>
+        <w:rPr>
+          <w:sz w:val="36"/>
+          <w:szCs w:val="36"/>
+          <w:highlight w:val="green"/>
+        </w:rPr>
+        <w:t>, tìm kiếm</w:t>
+      </w:r>
+      <w:r>
+        <w:rPr>
+          <w:sz w:val="36"/>
+          <w:szCs w:val="36"/>
+          <w:highlight w:val="green"/>
+        </w:rPr>
+        <w:t xml:space="preserve"> khách hàng</w:t>
+      </w:r>
+    </w:p>
+    <w:p>
+      <w:pPr>
+        <w:pStyle w:val="ListParagraph"/>
+        <w:numPr>
+          <w:ilvl w:val="0"/>
+          <w:numId w:val="2"/>
+        </w:numPr>
+        <w:rPr>
+          <w:sz w:val="36"/>
+          <w:szCs w:val="36"/>
+          <w:highlight w:val="green"/>
+        </w:rPr>
+      </w:pPr>
+      <w:r>
+        <w:rPr>
+          <w:sz w:val="36"/>
+          <w:szCs w:val="36"/>
+          <w:highlight w:val="green"/>
+        </w:rPr>
+        <w:t>CRUD nhân viên</w:t>
+      </w:r>
+    </w:p>
+    <w:p>
+      <w:pPr>
+        <w:pStyle w:val="ListParagraph"/>
+        <w:numPr>
+          <w:ilvl w:val="0"/>
+          <w:numId w:val="2"/>
+        </w:numPr>
+        <w:rPr>
+          <w:sz w:val="36"/>
+          <w:szCs w:val="36"/>
+          <w:highlight w:val="green"/>
+        </w:rPr>
+      </w:pPr>
+      <w:r>
+        <w:rPr>
+          <w:sz w:val="36"/>
+          <w:szCs w:val="36"/>
+          <w:highlight w:val="green"/>
+        </w:rPr>
+        <w:t>CRUD Role</w:t>
+      </w:r>
+    </w:p>
+    <w:p>
+      <w:pPr>
+        <w:pStyle w:val="ListParagraph"/>
+        <w:numPr>
+          <w:ilvl w:val="0"/>
+          <w:numId w:val="2"/>
+        </w:numPr>
+        <w:rPr>
+          <w:sz w:val="36"/>
+          <w:szCs w:val="36"/>
           <w:highlight w:val="yellow"/>
         </w:rPr>
       </w:pPr>
@@ -61,23 +145,29 @@
           <w:szCs w:val="36"/>
           <w:highlight w:val="yellow"/>
         </w:rPr>
-        <w:t>Xóa, sửa,view</w:t>
-      </w:r>
-      <w:r>
+        <w:t>CRUD trạng thái đặt phòng</w:t>
+      </w:r>
+    </w:p>
+    <w:p>
+      <w:pPr>
+        <w:pStyle w:val="ListParagraph"/>
+        <w:numPr>
+          <w:ilvl w:val="0"/>
+          <w:numId w:val="2"/>
+        </w:numPr>
         <w:rPr>
           <w:sz w:val="36"/>
           <w:szCs w:val="36"/>
           <w:highlight w:val="yellow"/>
         </w:rPr>
-        <w:t>, tìm kiếm</w:t>
-      </w:r>
+      </w:pPr>
       <w:r>
         <w:rPr>
           <w:sz w:val="36"/>
           <w:szCs w:val="36"/>
           <w:highlight w:val="yellow"/>
         </w:rPr>
-        <w:t xml:space="preserve"> khách hàng</w:t>
+        <w:t>CRUD loại phòng</w:t>
       </w:r>
     </w:p>
     <w:p>
@@ -99,7 +189,7 @@
           <w:szCs w:val="36"/>
           <w:highlight w:val="yellow"/>
         </w:rPr>
-        <w:t>CRUD nhân viên</w:t>
+        <w:t>CRUD phòng</w:t>
       </w:r>
     </w:p>
     <w:p>
@@ -120,86 +210,6 @@
           <w:sz w:val="36"/>
           <w:szCs w:val="36"/>
           <w:highlight w:val="yellow"/>
-        </w:rPr>
-        <w:t>CRUD Role</w:t>
-      </w:r>
-    </w:p>
-    <w:p>
-      <w:pPr>
-        <w:pStyle w:val="ListParagraph"/>
-        <w:numPr>
-          <w:ilvl w:val="0"/>
-          <w:numId w:val="2"/>
-        </w:numPr>
-        <w:rPr>
-          <w:sz w:val="36"/>
-          <w:szCs w:val="36"/>
-        </w:rPr>
-      </w:pPr>
-      <w:r>
-        <w:rPr>
-          <w:sz w:val="36"/>
-          <w:szCs w:val="36"/>
-        </w:rPr>
-        <w:t>CRUD trạng thái đặt phòng</w:t>
-      </w:r>
-    </w:p>
-    <w:p>
-      <w:pPr>
-        <w:pStyle w:val="ListParagraph"/>
-        <w:numPr>
-          <w:ilvl w:val="0"/>
-          <w:numId w:val="2"/>
-        </w:numPr>
-        <w:rPr>
-          <w:sz w:val="36"/>
-          <w:szCs w:val="36"/>
-        </w:rPr>
-      </w:pPr>
-      <w:r>
-        <w:rPr>
-          <w:sz w:val="36"/>
-          <w:szCs w:val="36"/>
-        </w:rPr>
-        <w:t>CRUD loại phòng</w:t>
-      </w:r>
-    </w:p>
-    <w:p>
-      <w:pPr>
-        <w:pStyle w:val="ListParagraph"/>
-        <w:numPr>
-          <w:ilvl w:val="0"/>
-          <w:numId w:val="2"/>
-        </w:numPr>
-        <w:rPr>
-          <w:sz w:val="36"/>
-          <w:szCs w:val="36"/>
-        </w:rPr>
-      </w:pPr>
-      <w:r>
-        <w:rPr>
-          <w:sz w:val="36"/>
-          <w:szCs w:val="36"/>
-        </w:rPr>
-        <w:t>CRUD phòng</w:t>
-      </w:r>
-    </w:p>
-    <w:p>
-      <w:pPr>
-        <w:pStyle w:val="ListParagraph"/>
-        <w:numPr>
-          <w:ilvl w:val="0"/>
-          <w:numId w:val="2"/>
-        </w:numPr>
-        <w:rPr>
-          <w:sz w:val="36"/>
-          <w:szCs w:val="36"/>
-        </w:rPr>
-      </w:pPr>
-      <w:r>
-        <w:rPr>
-          <w:sz w:val="36"/>
-          <w:szCs w:val="36"/>
         </w:rPr>
         <w:t>CRUD giá phòng</w:t>
       </w:r>

</xml_diff>